<commit_message>
Atualização retirando o nome do Luiz, separando o nome da empresa e do produto e acrescentando item na equipe de desenvolvimento
</commit_message>
<xml_diff>
--- a/Meat Health - Auditoria frigorífica computadorizada.docx
+++ b/Meat Health - Auditoria frigorífica computadorizada.docx
@@ -68,38 +68,8 @@
           <w:sz w:val="36"/>
           <w:szCs w:val="36"/>
         </w:rPr>
-        <w:br/>
-      </w:r>
-      <w:r>
-        <w:rPr>
-          <w:sz w:val="36"/>
-          <w:szCs w:val="36"/>
-        </w:rPr>
-        <w:t xml:space="preserve">Luiz Filipe Rodrigues </w:t>
-      </w:r>
-      <w:r>
-        <w:rPr>
-          <w:sz w:val="36"/>
-          <w:szCs w:val="36"/>
-        </w:rPr>
-        <w:t>d</w:t>
-      </w:r>
-      <w:r>
-        <w:rPr>
-          <w:sz w:val="36"/>
-          <w:szCs w:val="36"/>
-        </w:rPr>
-        <w:t xml:space="preserve">e </w:t>
-      </w:r>
-      <w:proofErr w:type="spellStart"/>
-      <w:r>
-        <w:rPr>
-          <w:sz w:val="36"/>
-          <w:szCs w:val="36"/>
-        </w:rPr>
-        <w:t>Mei</w:t>
-      </w:r>
-      <w:proofErr w:type="spellEnd"/>
+        <w:t xml:space="preserve"> </w:t>
+      </w:r>
       <w:r>
         <w:rPr>
           <w:sz w:val="36"/>
@@ -325,13 +295,17 @@
         <w:pStyle w:val="Ttulo1"/>
       </w:pPr>
     </w:p>
-    <w:p>
-      <w:bookmarkStart w:id="1" w:name="_GoBack"/>
-      <w:bookmarkEnd w:id="1"/>
-    </w:p>
+    <w:p/>
     <w:p/>
     <w:sdt>
       <w:sdtPr>
+        <w:rPr>
+          <w:rFonts w:ascii="Simplon Mono" w:eastAsiaTheme="minorHAnsi" w:hAnsi="Simplon Mono" w:cstheme="minorBidi"/>
+          <w:color w:val="595959" w:themeColor="text1" w:themeTint="A6"/>
+          <w:kern w:val="20"/>
+          <w:sz w:val="22"/>
+          <w:szCs w:val="22"/>
+        </w:rPr>
         <w:id w:val="-1996175881"/>
         <w:docPartObj>
           <w:docPartGallery w:val="Table of Contents"/>
@@ -340,13 +314,8 @@
       </w:sdtPr>
       <w:sdtEndPr>
         <w:rPr>
-          <w:rFonts w:ascii="Simplon Mono" w:eastAsiaTheme="minorHAnsi" w:hAnsi="Simplon Mono" w:cstheme="minorBidi"/>
           <w:b/>
           <w:bCs/>
-          <w:color w:val="595959" w:themeColor="text1" w:themeTint="A6"/>
-          <w:kern w:val="20"/>
-          <w:sz w:val="22"/>
-          <w:szCs w:val="22"/>
         </w:rPr>
       </w:sdtEndPr>
       <w:sdtContent>
@@ -1436,7 +1405,7 @@
           <w:szCs w:val="36"/>
         </w:rPr>
       </w:pPr>
-      <w:bookmarkStart w:id="2" w:name="_Toc112100071"/>
+      <w:bookmarkStart w:id="1" w:name="_Toc112100071"/>
       <w:r>
         <w:rPr>
           <w:sz w:val="36"/>
@@ -1444,48 +1413,48 @@
         </w:rPr>
         <w:t>Contexto do Negócio</w:t>
       </w:r>
+      <w:bookmarkEnd w:id="1"/>
+    </w:p>
+    <w:p/>
+    <w:p>
+      <w:pPr>
+        <w:rPr>
+          <w:sz w:val="32"/>
+          <w:szCs w:val="32"/>
+        </w:rPr>
+      </w:pPr>
+      <w:r>
+        <w:rPr>
+          <w:sz w:val="32"/>
+          <w:szCs w:val="32"/>
+        </w:rPr>
+        <w:t>É sabido diante do mercado a necessidade de buscar maneiras para garantir cada vez mais segurança na produção, transporte e consumo da carne, tendo em vista que erros na cadeia de produção até a chegada ao cliente, poderá acarretar em contaminação do produto, podendo causar desde uma insatisfação do cliente por receber um produto estragado ou algo mais grave como uma intoxicação alimentar. Em ambos os casos a reputação da empresa passa a ser deteriorada pela opinião do consumidor.</w:t>
+      </w:r>
+      <w:r>
+        <w:rPr>
+          <w:sz w:val="32"/>
+          <w:szCs w:val="32"/>
+        </w:rPr>
+        <w:br/>
+      </w:r>
+    </w:p>
+    <w:p>
+      <w:pPr>
+        <w:pStyle w:val="Ttulo1"/>
+        <w:rPr>
+          <w:sz w:val="36"/>
+          <w:szCs w:val="36"/>
+        </w:rPr>
+      </w:pPr>
+      <w:bookmarkStart w:id="2" w:name="_Toc112100072"/>
+      <w:r>
+        <w:rPr>
+          <w:sz w:val="36"/>
+          <w:szCs w:val="36"/>
+        </w:rPr>
+        <w:t>Objetivo</w:t>
+      </w:r>
       <w:bookmarkEnd w:id="2"/>
-    </w:p>
-    <w:p/>
-    <w:p>
-      <w:pPr>
-        <w:rPr>
-          <w:sz w:val="32"/>
-          <w:szCs w:val="32"/>
-        </w:rPr>
-      </w:pPr>
-      <w:r>
-        <w:rPr>
-          <w:sz w:val="32"/>
-          <w:szCs w:val="32"/>
-        </w:rPr>
-        <w:t>É sabido diante do mercado a necessidade de buscar maneiras para garantir cada vez mais segurança na produção, transporte e consumo da carne, tendo em vista que erros na cadeia de produção até a chegada ao cliente, poderá acarretar em contaminação do produto, podendo causar desde uma insatisfação do cliente por receber um produto estragado ou algo mais grave como uma intoxicação alimentar. Em ambos os casos a reputação da empresa passa a ser deteriorada pela opinião do consumidor.</w:t>
-      </w:r>
-      <w:r>
-        <w:rPr>
-          <w:sz w:val="32"/>
-          <w:szCs w:val="32"/>
-        </w:rPr>
-        <w:br/>
-      </w:r>
-    </w:p>
-    <w:p>
-      <w:pPr>
-        <w:pStyle w:val="Ttulo1"/>
-        <w:rPr>
-          <w:sz w:val="36"/>
-          <w:szCs w:val="36"/>
-        </w:rPr>
-      </w:pPr>
-      <w:bookmarkStart w:id="3" w:name="_Toc112100072"/>
-      <w:r>
-        <w:rPr>
-          <w:sz w:val="36"/>
-          <w:szCs w:val="36"/>
-        </w:rPr>
-        <w:t>Objetivo</w:t>
-      </w:r>
-      <w:bookmarkEnd w:id="3"/>
     </w:p>
     <w:p>
       <w:pPr>
@@ -1527,7 +1496,7 @@
           <w:szCs w:val="36"/>
         </w:rPr>
       </w:pPr>
-      <w:bookmarkStart w:id="4" w:name="_Toc112100073"/>
+      <w:bookmarkStart w:id="3" w:name="_Toc112100073"/>
       <w:r>
         <w:rPr>
           <w:sz w:val="36"/>
@@ -1535,8 +1504,517 @@
         </w:rPr>
         <w:t>Escopo do projeto</w:t>
       </w:r>
+      <w:bookmarkEnd w:id="3"/>
+    </w:p>
+    <w:p/>
+    <w:p>
+      <w:pPr>
+        <w:rPr>
+          <w:sz w:val="32"/>
+          <w:szCs w:val="32"/>
+        </w:rPr>
+      </w:pPr>
+      <w:r>
+        <w:rPr>
+          <w:sz w:val="32"/>
+          <w:szCs w:val="32"/>
+        </w:rPr>
+        <w:t>A</w:t>
+      </w:r>
+      <w:r>
+        <w:rPr>
+          <w:sz w:val="32"/>
+          <w:szCs w:val="32"/>
+        </w:rPr>
+        <w:t xml:space="preserve"> noss</w:t>
+      </w:r>
+      <w:r>
+        <w:rPr>
+          <w:sz w:val="32"/>
+          <w:szCs w:val="32"/>
+        </w:rPr>
+        <w:t xml:space="preserve">a </w:t>
+      </w:r>
+      <w:proofErr w:type="spellStart"/>
+      <w:r>
+        <w:rPr>
+          <w:sz w:val="32"/>
+          <w:szCs w:val="32"/>
+        </w:rPr>
+        <w:t>Meat</w:t>
+      </w:r>
+      <w:proofErr w:type="spellEnd"/>
+      <w:r>
+        <w:rPr>
+          <w:sz w:val="32"/>
+          <w:szCs w:val="32"/>
+        </w:rPr>
+        <w:t xml:space="preserve"> Health - Auditoria frigorífica computadorizada</w:t>
+      </w:r>
+      <w:r>
+        <w:rPr>
+          <w:sz w:val="32"/>
+          <w:szCs w:val="32"/>
+        </w:rPr>
+        <w:t xml:space="preserve"> elaborou o produto </w:t>
+      </w:r>
+      <w:proofErr w:type="spellStart"/>
+      <w:r>
+        <w:rPr>
+          <w:sz w:val="32"/>
+          <w:szCs w:val="32"/>
+        </w:rPr>
+        <w:t>Electronic</w:t>
+      </w:r>
+      <w:proofErr w:type="spellEnd"/>
+      <w:r>
+        <w:rPr>
+          <w:sz w:val="32"/>
+          <w:szCs w:val="32"/>
+        </w:rPr>
+        <w:t xml:space="preserve"> </w:t>
+      </w:r>
+      <w:proofErr w:type="spellStart"/>
+      <w:r>
+        <w:rPr>
+          <w:sz w:val="32"/>
+          <w:szCs w:val="32"/>
+        </w:rPr>
+        <w:t>Climate</w:t>
+      </w:r>
+      <w:proofErr w:type="spellEnd"/>
+      <w:r>
+        <w:rPr>
+          <w:sz w:val="32"/>
+          <w:szCs w:val="32"/>
+        </w:rPr>
+        <w:t xml:space="preserve"> Checker ou ECC1</w:t>
+      </w:r>
+      <w:r>
+        <w:rPr>
+          <w:sz w:val="32"/>
+          <w:szCs w:val="32"/>
+        </w:rPr>
+        <w:t xml:space="preserve"> que </w:t>
+      </w:r>
+      <w:r>
+        <w:rPr>
+          <w:sz w:val="32"/>
+          <w:szCs w:val="32"/>
+        </w:rPr>
+        <w:t>tem pro princípio a utilização do</w:t>
+      </w:r>
+      <w:r>
+        <w:rPr>
+          <w:sz w:val="32"/>
+          <w:szCs w:val="32"/>
+        </w:rPr>
+        <w:t>s</w:t>
+      </w:r>
+      <w:r>
+        <w:rPr>
+          <w:sz w:val="32"/>
+          <w:szCs w:val="32"/>
+        </w:rPr>
+        <w:t xml:space="preserve"> sensor</w:t>
+      </w:r>
+      <w:r>
+        <w:rPr>
+          <w:sz w:val="32"/>
+          <w:szCs w:val="32"/>
+        </w:rPr>
+        <w:t>es</w:t>
+      </w:r>
+      <w:r>
+        <w:rPr>
+          <w:sz w:val="32"/>
+          <w:szCs w:val="32"/>
+        </w:rPr>
+        <w:t xml:space="preserve"> de temperatura LM35 e o de umidade DHT11 para que a cada período de 10 segundos seja feita uma análise das condições no ambiente e registre apenas a variação das condições de umidade e temperatura em um determinado horário em um banco de dados protegido em nuvem para geração de estatísticas ao contratante frigorífico.</w:t>
+      </w:r>
+    </w:p>
+    <w:p>
+      <w:pPr>
+        <w:rPr>
+          <w:sz w:val="32"/>
+          <w:szCs w:val="32"/>
+        </w:rPr>
+      </w:pPr>
+    </w:p>
+    <w:p>
+      <w:pPr>
+        <w:rPr>
+          <w:sz w:val="32"/>
+          <w:szCs w:val="32"/>
+        </w:rPr>
+      </w:pPr>
+      <w:r>
+        <w:rPr>
+          <w:sz w:val="32"/>
+          <w:szCs w:val="32"/>
+        </w:rPr>
+        <w:t>Com o nosso produto</w:t>
+      </w:r>
+      <w:r>
+        <w:rPr>
+          <w:sz w:val="32"/>
+          <w:szCs w:val="32"/>
+        </w:rPr>
+        <w:t xml:space="preserve"> </w:t>
+      </w:r>
+      <w:r>
+        <w:rPr>
+          <w:sz w:val="32"/>
+          <w:szCs w:val="32"/>
+        </w:rPr>
+        <w:t>ECC1</w:t>
+      </w:r>
+      <w:r>
+        <w:rPr>
+          <w:sz w:val="32"/>
+          <w:szCs w:val="32"/>
+        </w:rPr>
+        <w:t>, se acenderá um sinal de alerta para que medidas sejam tomadas caso as condições não se encontrem dentro do escopo esperado.</w:t>
+      </w:r>
+    </w:p>
+    <w:p>
+      <w:pPr>
+        <w:rPr>
+          <w:sz w:val="32"/>
+          <w:szCs w:val="32"/>
+        </w:rPr>
+      </w:pPr>
+    </w:p>
+    <w:p>
+      <w:pPr>
+        <w:rPr>
+          <w:sz w:val="32"/>
+          <w:szCs w:val="32"/>
+        </w:rPr>
+      </w:pPr>
+      <w:r>
+        <w:rPr>
+          <w:sz w:val="32"/>
+          <w:szCs w:val="32"/>
+        </w:rPr>
+        <w:t>No site institucional d</w:t>
+      </w:r>
+      <w:r>
+        <w:rPr>
+          <w:sz w:val="32"/>
+          <w:szCs w:val="32"/>
+        </w:rPr>
+        <w:t>a</w:t>
+      </w:r>
+      <w:r>
+        <w:rPr>
+          <w:sz w:val="32"/>
+          <w:szCs w:val="32"/>
+        </w:rPr>
+        <w:t xml:space="preserve"> M</w:t>
+      </w:r>
+      <w:proofErr w:type="spellStart"/>
+      <w:r>
+        <w:rPr>
+          <w:sz w:val="32"/>
+          <w:szCs w:val="32"/>
+        </w:rPr>
+        <w:t>eat</w:t>
+      </w:r>
+      <w:proofErr w:type="spellEnd"/>
+      <w:r>
+        <w:rPr>
+          <w:sz w:val="32"/>
+          <w:szCs w:val="32"/>
+        </w:rPr>
+        <w:t xml:space="preserve"> Health o cliente frigorífico terá a possibilidade de acessar a área logada para geração de relatórios e estatísticas personalizadas para controle interno e ajustes na cadeia de produção se necessário, além da área de pagamento </w:t>
+      </w:r>
+      <w:r>
+        <w:rPr>
+          <w:sz w:val="32"/>
+          <w:szCs w:val="32"/>
+        </w:rPr>
+        <w:t>d</w:t>
+      </w:r>
+      <w:r>
+        <w:rPr>
+          <w:sz w:val="32"/>
+          <w:szCs w:val="32"/>
+        </w:rPr>
+        <w:t>o serviço prestado</w:t>
+      </w:r>
+      <w:r>
+        <w:rPr>
+          <w:sz w:val="32"/>
+          <w:szCs w:val="32"/>
+        </w:rPr>
+        <w:t xml:space="preserve"> pela empresa detentora do produto</w:t>
+      </w:r>
+      <w:r>
+        <w:rPr>
+          <w:sz w:val="32"/>
+          <w:szCs w:val="32"/>
+        </w:rPr>
+        <w:t>.</w:t>
+      </w:r>
+    </w:p>
+    <w:p>
+      <w:pPr>
+        <w:rPr>
+          <w:sz w:val="32"/>
+          <w:szCs w:val="32"/>
+        </w:rPr>
+      </w:pPr>
+    </w:p>
+    <w:p>
+      <w:pPr>
+        <w:rPr>
+          <w:sz w:val="32"/>
+          <w:szCs w:val="32"/>
+        </w:rPr>
+      </w:pPr>
+      <w:r>
+        <w:rPr>
+          <w:sz w:val="32"/>
+          <w:szCs w:val="32"/>
+        </w:rPr>
+        <w:t>A propost</w:t>
+      </w:r>
+      <w:r>
+        <w:rPr>
+          <w:sz w:val="32"/>
+          <w:szCs w:val="32"/>
+        </w:rPr>
+        <w:t>a</w:t>
+      </w:r>
+      <w:r>
+        <w:rPr>
+          <w:sz w:val="32"/>
+          <w:szCs w:val="32"/>
+        </w:rPr>
+        <w:t xml:space="preserve"> d</w:t>
+      </w:r>
+      <w:r>
+        <w:rPr>
+          <w:sz w:val="32"/>
+          <w:szCs w:val="32"/>
+        </w:rPr>
+        <w:t>o</w:t>
+      </w:r>
+      <w:r>
+        <w:rPr>
+          <w:sz w:val="32"/>
+          <w:szCs w:val="32"/>
+        </w:rPr>
+        <w:t xml:space="preserve"> produto </w:t>
+      </w:r>
+      <w:proofErr w:type="spellStart"/>
+      <w:r>
+        <w:rPr>
+          <w:sz w:val="32"/>
+          <w:szCs w:val="32"/>
+        </w:rPr>
+        <w:t>Electronic</w:t>
+      </w:r>
+      <w:proofErr w:type="spellEnd"/>
+      <w:r>
+        <w:rPr>
+          <w:sz w:val="32"/>
+          <w:szCs w:val="32"/>
+        </w:rPr>
+        <w:t xml:space="preserve"> </w:t>
+      </w:r>
+      <w:proofErr w:type="spellStart"/>
+      <w:r>
+        <w:rPr>
+          <w:sz w:val="32"/>
+          <w:szCs w:val="32"/>
+        </w:rPr>
+        <w:t>Climate</w:t>
+      </w:r>
+      <w:proofErr w:type="spellEnd"/>
+      <w:r>
+        <w:rPr>
+          <w:sz w:val="32"/>
+          <w:szCs w:val="32"/>
+        </w:rPr>
+        <w:t xml:space="preserve"> Checker</w:t>
+      </w:r>
+      <w:r>
+        <w:rPr>
+          <w:sz w:val="32"/>
+          <w:szCs w:val="32"/>
+        </w:rPr>
+        <w:t xml:space="preserve"> é ser um eletrônico móvel composto por baterias que duram por vários dias</w:t>
+      </w:r>
+      <w:r>
+        <w:rPr>
+          <w:sz w:val="32"/>
+          <w:szCs w:val="32"/>
+        </w:rPr>
+        <w:t xml:space="preserve"> e opção de alimentação por fonte de energia contínua</w:t>
+      </w:r>
+      <w:r>
+        <w:rPr>
+          <w:sz w:val="32"/>
+          <w:szCs w:val="32"/>
+        </w:rPr>
+        <w:t xml:space="preserve"> fazendo monitoramento constante e enviando sinais ao banco de dados utilizando a tecnologia 4G. Sendo transportado juntamente com as carnes em caminhões frigoríficos e espelhados na planta de produção.</w:t>
+      </w:r>
+    </w:p>
+    <w:p>
+      <w:pPr>
+        <w:rPr>
+          <w:sz w:val="32"/>
+          <w:szCs w:val="32"/>
+        </w:rPr>
+      </w:pPr>
+    </w:p>
+    <w:p>
+      <w:pPr>
+        <w:rPr>
+          <w:sz w:val="32"/>
+          <w:szCs w:val="32"/>
+        </w:rPr>
+      </w:pPr>
+      <w:r>
+        <w:rPr>
+          <w:sz w:val="32"/>
+          <w:szCs w:val="32"/>
+        </w:rPr>
+        <w:t xml:space="preserve">Respeitando medidas de até 15cm de comprimento, 10cm de largura e 5cm de profundidade e pesando cerca de 900 gramas, é ideal para ser </w:t>
+      </w:r>
+      <w:r>
+        <w:rPr>
+          <w:sz w:val="32"/>
+          <w:szCs w:val="32"/>
+        </w:rPr>
+        <w:lastRenderedPageBreak/>
+        <w:t>acondicionado em qualquer ambiente sem causar transtorno na utilização do espaço d</w:t>
+      </w:r>
+      <w:r>
+        <w:rPr>
+          <w:sz w:val="32"/>
+          <w:szCs w:val="32"/>
+        </w:rPr>
+        <w:t>e</w:t>
+      </w:r>
+      <w:r>
+        <w:rPr>
+          <w:sz w:val="32"/>
+          <w:szCs w:val="32"/>
+        </w:rPr>
+        <w:t xml:space="preserve"> carga paga.</w:t>
+      </w:r>
+    </w:p>
+    <w:p>
+      <w:pPr>
+        <w:rPr>
+          <w:sz w:val="32"/>
+          <w:szCs w:val="32"/>
+        </w:rPr>
+      </w:pPr>
+    </w:p>
+    <w:p>
+      <w:pPr>
+        <w:pStyle w:val="Ttulo1"/>
+      </w:pPr>
+      <w:bookmarkStart w:id="4" w:name="_Toc112100074"/>
+      <w:r>
+        <w:rPr>
+          <w:sz w:val="36"/>
+          <w:szCs w:val="36"/>
+        </w:rPr>
+        <w:t>Justificativa</w:t>
+      </w:r>
       <w:bookmarkEnd w:id="4"/>
     </w:p>
+    <w:p>
+      <w:pPr>
+        <w:rPr>
+          <w:sz w:val="32"/>
+          <w:szCs w:val="32"/>
+        </w:rPr>
+      </w:pPr>
+    </w:p>
+    <w:p>
+      <w:pPr>
+        <w:rPr>
+          <w:sz w:val="32"/>
+          <w:szCs w:val="32"/>
+        </w:rPr>
+      </w:pPr>
+      <w:r>
+        <w:rPr>
+          <w:sz w:val="32"/>
+          <w:szCs w:val="32"/>
+        </w:rPr>
+        <w:t>O nosso produto visa a prevenção de prejuízos financeiros com a perda da carne nos processos de produção e transporte, além de evitar a perda de um cliente para a concorrência causada pela insatisfação ao adquirir um produto fora das condições esperadas afetando a reputação da empresa, causando até mesmo prejuízo em indenizações com processos judiciais.</w:t>
+      </w:r>
+    </w:p>
+    <w:p>
+      <w:pPr>
+        <w:rPr>
+          <w:sz w:val="32"/>
+          <w:szCs w:val="32"/>
+        </w:rPr>
+      </w:pPr>
+    </w:p>
+    <w:p>
+      <w:pPr>
+        <w:rPr>
+          <w:sz w:val="32"/>
+          <w:szCs w:val="32"/>
+        </w:rPr>
+      </w:pPr>
+      <w:r>
+        <w:rPr>
+          <w:sz w:val="32"/>
+          <w:szCs w:val="32"/>
+        </w:rPr>
+        <w:t xml:space="preserve">A manutenção da qualidade do produto é o fator chave para aumento do faturamento </w:t>
+      </w:r>
+      <w:r>
+        <w:rPr>
+          <w:sz w:val="32"/>
+          <w:szCs w:val="32"/>
+        </w:rPr>
+        <w:t>d</w:t>
+      </w:r>
+      <w:r>
+        <w:rPr>
+          <w:sz w:val="32"/>
+          <w:szCs w:val="32"/>
+        </w:rPr>
+        <w:t>a empresa.</w:t>
+      </w:r>
+    </w:p>
+    <w:p>
+      <w:pPr>
+        <w:rPr>
+          <w:sz w:val="32"/>
+          <w:szCs w:val="32"/>
+        </w:rPr>
+      </w:pPr>
+    </w:p>
+    <w:p>
+      <w:pPr>
+        <w:pStyle w:val="Ttulo1"/>
+        <w:rPr>
+          <w:sz w:val="36"/>
+          <w:szCs w:val="36"/>
+        </w:rPr>
+      </w:pPr>
+      <w:bookmarkStart w:id="5" w:name="_Toc112100075"/>
+      <w:r>
+        <w:rPr>
+          <w:sz w:val="36"/>
+          <w:szCs w:val="36"/>
+        </w:rPr>
+        <w:t>Premissas</w:t>
+      </w:r>
+      <w:bookmarkEnd w:id="5"/>
+    </w:p>
     <w:p/>
     <w:p>
       <w:pPr>
@@ -1550,7 +2028,95 @@
           <w:sz w:val="32"/>
           <w:szCs w:val="32"/>
         </w:rPr>
-        <w:t xml:space="preserve">O nosso produto </w:t>
+        <w:t>Partimos da premissa de que o cliente frigorífico deverá honrar com a mensalidade do serviço para ter acesso aos dados gerados pelos equipamentos.</w:t>
+      </w:r>
+    </w:p>
+    <w:p>
+      <w:pPr>
+        <w:rPr>
+          <w:sz w:val="32"/>
+          <w:szCs w:val="32"/>
+        </w:rPr>
+      </w:pPr>
+    </w:p>
+    <w:p>
+      <w:pPr>
+        <w:rPr>
+          <w:sz w:val="32"/>
+          <w:szCs w:val="32"/>
+        </w:rPr>
+      </w:pPr>
+      <w:r>
+        <w:rPr>
+          <w:sz w:val="32"/>
+          <w:szCs w:val="32"/>
+        </w:rPr>
+        <w:t xml:space="preserve">Cada produto terá a sua comercialização de forma unitária e </w:t>
+      </w:r>
+      <w:r>
+        <w:rPr>
+          <w:sz w:val="32"/>
+          <w:szCs w:val="32"/>
+        </w:rPr>
+        <w:t xml:space="preserve">haverá </w:t>
+      </w:r>
+      <w:r>
+        <w:rPr>
+          <w:sz w:val="32"/>
+          <w:szCs w:val="32"/>
+        </w:rPr>
+        <w:t xml:space="preserve">pagamento único da mensalidade para a utilização do sistema de gerenciamento de estatísticas </w:t>
+      </w:r>
+      <w:r>
+        <w:rPr>
+          <w:sz w:val="32"/>
+          <w:szCs w:val="32"/>
+        </w:rPr>
+        <w:t xml:space="preserve">para </w:t>
+      </w:r>
+      <w:r>
+        <w:rPr>
+          <w:sz w:val="32"/>
+          <w:szCs w:val="32"/>
+        </w:rPr>
+        <w:t xml:space="preserve">um número ilimitado de </w:t>
+      </w:r>
+      <w:r>
+        <w:rPr>
+          <w:sz w:val="32"/>
+          <w:szCs w:val="32"/>
+        </w:rPr>
+        <w:t>ECC1</w:t>
+      </w:r>
+      <w:r>
+        <w:rPr>
+          <w:sz w:val="32"/>
+          <w:szCs w:val="32"/>
+        </w:rPr>
+        <w:t>.</w:t>
+      </w:r>
+    </w:p>
+    <w:p>
+      <w:pPr>
+        <w:rPr>
+          <w:sz w:val="32"/>
+          <w:szCs w:val="32"/>
+        </w:rPr>
+      </w:pPr>
+    </w:p>
+    <w:p>
+      <w:pPr>
+        <w:rPr>
+          <w:sz w:val="32"/>
+          <w:szCs w:val="32"/>
+        </w:rPr>
+      </w:pPr>
+      <w:r>
+        <w:rPr>
+          <w:sz w:val="32"/>
+          <w:szCs w:val="32"/>
+        </w:rPr>
+        <w:t xml:space="preserve">A empresa </w:t>
       </w:r>
       <w:proofErr w:type="spellStart"/>
       <w:r>
@@ -1566,515 +2132,40 @@
           <w:sz w:val="32"/>
           <w:szCs w:val="32"/>
         </w:rPr>
-        <w:t xml:space="preserve"> Health tem pro princípio a utilização do</w:t>
-      </w:r>
-      <w:r>
-        <w:rPr>
-          <w:sz w:val="32"/>
-          <w:szCs w:val="32"/>
-        </w:rPr>
-        <w:t>s</w:t>
-      </w:r>
-      <w:r>
-        <w:rPr>
-          <w:sz w:val="32"/>
-          <w:szCs w:val="32"/>
-        </w:rPr>
-        <w:t xml:space="preserve"> sensor</w:t>
-      </w:r>
-      <w:r>
-        <w:rPr>
-          <w:sz w:val="32"/>
-          <w:szCs w:val="32"/>
-        </w:rPr>
-        <w:t>es</w:t>
-      </w:r>
-      <w:r>
-        <w:rPr>
-          <w:sz w:val="32"/>
-          <w:szCs w:val="32"/>
-        </w:rPr>
-        <w:t xml:space="preserve"> de temperatura LM35 e o de umidade DHT11 para que a cada período de 10 segundos seja feita uma análise das condições no ambiente e registre apenas a variação das condições de umidade e temperatura em um determinado horário em um banco de dados protegido em nuvem para geração de estatísticas ao contratante frigorífico.</w:t>
-      </w:r>
-    </w:p>
-    <w:p>
-      <w:pPr>
-        <w:rPr>
-          <w:sz w:val="32"/>
-          <w:szCs w:val="32"/>
-        </w:rPr>
-      </w:pPr>
-    </w:p>
-    <w:p>
-      <w:pPr>
-        <w:rPr>
-          <w:sz w:val="32"/>
-          <w:szCs w:val="32"/>
-        </w:rPr>
-      </w:pPr>
-      <w:r>
-        <w:rPr>
-          <w:sz w:val="32"/>
-          <w:szCs w:val="32"/>
-        </w:rPr>
-        <w:t>Com o nosso produto, se acenderá um sinal de alerta para que medidas sejam tomadas caso as condições não se encontrem dentro do escopo esperado.</w:t>
-      </w:r>
-    </w:p>
-    <w:p>
-      <w:pPr>
-        <w:rPr>
-          <w:sz w:val="32"/>
-          <w:szCs w:val="32"/>
-        </w:rPr>
-      </w:pPr>
-    </w:p>
-    <w:p>
-      <w:pPr>
-        <w:rPr>
-          <w:sz w:val="32"/>
-          <w:szCs w:val="32"/>
-        </w:rPr>
-      </w:pPr>
-      <w:r>
-        <w:rPr>
-          <w:sz w:val="32"/>
-          <w:szCs w:val="32"/>
-        </w:rPr>
-        <w:t xml:space="preserve">No site institucional do produto </w:t>
-      </w:r>
-      <w:proofErr w:type="spellStart"/>
-      <w:r>
-        <w:rPr>
-          <w:sz w:val="32"/>
-          <w:szCs w:val="32"/>
-        </w:rPr>
-        <w:t>Meat</w:t>
-      </w:r>
-      <w:proofErr w:type="spellEnd"/>
-      <w:r>
-        <w:rPr>
-          <w:sz w:val="32"/>
-          <w:szCs w:val="32"/>
-        </w:rPr>
-        <w:t xml:space="preserve"> Health o cliente frigorífico terá a possibilidade de acessar a área logada para geração de relatórios e estatísticas personalizadas para controle interno e ajustes na cadeia de produção se necessário, além da área de pagamento </w:t>
-      </w:r>
-      <w:r>
-        <w:rPr>
-          <w:sz w:val="32"/>
-          <w:szCs w:val="32"/>
-        </w:rPr>
-        <w:t>d</w:t>
-      </w:r>
-      <w:r>
-        <w:rPr>
-          <w:sz w:val="32"/>
-          <w:szCs w:val="32"/>
-        </w:rPr>
-        <w:t>o serviço prestado</w:t>
-      </w:r>
-      <w:r>
-        <w:rPr>
-          <w:sz w:val="32"/>
-          <w:szCs w:val="32"/>
-        </w:rPr>
-        <w:t xml:space="preserve"> pela empresa detentora do produto</w:t>
-      </w:r>
-      <w:r>
-        <w:rPr>
-          <w:sz w:val="32"/>
-          <w:szCs w:val="32"/>
-        </w:rPr>
-        <w:t>.</w:t>
-      </w:r>
-    </w:p>
-    <w:p>
-      <w:pPr>
-        <w:rPr>
-          <w:sz w:val="32"/>
-          <w:szCs w:val="32"/>
-        </w:rPr>
-      </w:pPr>
-    </w:p>
-    <w:p>
-      <w:pPr>
-        <w:rPr>
-          <w:sz w:val="32"/>
-          <w:szCs w:val="32"/>
-        </w:rPr>
-      </w:pPr>
-      <w:r>
-        <w:rPr>
-          <w:sz w:val="32"/>
-          <w:szCs w:val="32"/>
-        </w:rPr>
-        <w:t>A propost</w:t>
-      </w:r>
-      <w:r>
-        <w:rPr>
-          <w:sz w:val="32"/>
-          <w:szCs w:val="32"/>
-        </w:rPr>
-        <w:t>a</w:t>
-      </w:r>
-      <w:r>
-        <w:rPr>
-          <w:sz w:val="32"/>
-          <w:szCs w:val="32"/>
-        </w:rPr>
-        <w:t xml:space="preserve"> d</w:t>
-      </w:r>
-      <w:r>
-        <w:rPr>
-          <w:sz w:val="32"/>
-          <w:szCs w:val="32"/>
-        </w:rPr>
-        <w:t>o</w:t>
-      </w:r>
-      <w:r>
-        <w:rPr>
-          <w:sz w:val="32"/>
-          <w:szCs w:val="32"/>
-        </w:rPr>
-        <w:t xml:space="preserve"> produto </w:t>
-      </w:r>
-      <w:proofErr w:type="spellStart"/>
-      <w:r>
-        <w:rPr>
-          <w:sz w:val="32"/>
-          <w:szCs w:val="32"/>
-        </w:rPr>
-        <w:t>Meath</w:t>
-      </w:r>
-      <w:proofErr w:type="spellEnd"/>
-      <w:r>
-        <w:rPr>
-          <w:sz w:val="32"/>
-          <w:szCs w:val="32"/>
-        </w:rPr>
-        <w:t xml:space="preserve"> Health é ser um eletrônico móvel composto por baterias que duram por vários dias</w:t>
-      </w:r>
-      <w:r>
-        <w:rPr>
-          <w:sz w:val="32"/>
-          <w:szCs w:val="32"/>
-        </w:rPr>
-        <w:t xml:space="preserve"> e opção de alimentação por fonte de energia contínua</w:t>
-      </w:r>
-      <w:r>
-        <w:rPr>
-          <w:sz w:val="32"/>
-          <w:szCs w:val="32"/>
-        </w:rPr>
-        <w:t xml:space="preserve"> fazendo monitoramento constante e enviando sinais ao banco de dados utilizando a tecnologia 4G. Sendo transportado juntamente com as carnes em caminhões frigoríficos e espelhados na planta de produção.</w:t>
-      </w:r>
-    </w:p>
-    <w:p>
-      <w:pPr>
-        <w:rPr>
-          <w:sz w:val="32"/>
-          <w:szCs w:val="32"/>
-        </w:rPr>
-      </w:pPr>
-    </w:p>
-    <w:p>
-      <w:pPr>
-        <w:rPr>
-          <w:sz w:val="32"/>
-          <w:szCs w:val="32"/>
-        </w:rPr>
-      </w:pPr>
-      <w:r>
-        <w:rPr>
-          <w:sz w:val="32"/>
-          <w:szCs w:val="32"/>
-        </w:rPr>
-        <w:t>Respeitando medidas de até 15cm de comprimento, 10cm de largura e 5cm de profundidade e pesando cerca de 900 gramas, é ideal para ser acondicionado em qualquer ambiente sem causar transtorno na utilização do espaço d</w:t>
-      </w:r>
-      <w:r>
-        <w:rPr>
-          <w:sz w:val="32"/>
-          <w:szCs w:val="32"/>
-        </w:rPr>
-        <w:t>e</w:t>
-      </w:r>
-      <w:r>
-        <w:rPr>
-          <w:sz w:val="32"/>
-          <w:szCs w:val="32"/>
-        </w:rPr>
-        <w:t xml:space="preserve"> carga paga.</w:t>
-      </w:r>
-    </w:p>
-    <w:p>
-      <w:pPr>
-        <w:rPr>
-          <w:sz w:val="32"/>
-          <w:szCs w:val="32"/>
-        </w:rPr>
-      </w:pPr>
+        <w:t xml:space="preserve"> Health - Auditoria frigorífica computadorizada</w:t>
+      </w:r>
+      <w:r>
+        <w:rPr>
+          <w:sz w:val="32"/>
+          <w:szCs w:val="32"/>
+        </w:rPr>
+        <w:t xml:space="preserve"> se compromete a dar o treinamento necessário para utilização do sistema além de fornecer suporte sempre que necessário aos clientes frigoríficos.</w:t>
+      </w:r>
+      <w:r>
+        <w:rPr>
+          <w:sz w:val="32"/>
+          <w:szCs w:val="32"/>
+        </w:rPr>
+        <w:br/>
+      </w:r>
     </w:p>
     <w:p>
       <w:pPr>
         <w:pStyle w:val="Ttulo1"/>
-      </w:pPr>
-      <w:bookmarkStart w:id="5" w:name="_Toc112100074"/>
-      <w:r>
-        <w:rPr>
-          <w:sz w:val="36"/>
-          <w:szCs w:val="36"/>
-        </w:rPr>
-        <w:t>Justificativa</w:t>
-      </w:r>
-      <w:bookmarkEnd w:id="5"/>
-    </w:p>
-    <w:p>
-      <w:pPr>
-        <w:rPr>
-          <w:sz w:val="32"/>
-          <w:szCs w:val="32"/>
-        </w:rPr>
-      </w:pPr>
-    </w:p>
-    <w:p>
-      <w:pPr>
-        <w:rPr>
-          <w:sz w:val="32"/>
-          <w:szCs w:val="32"/>
-        </w:rPr>
-      </w:pPr>
-      <w:r>
-        <w:rPr>
-          <w:sz w:val="32"/>
-          <w:szCs w:val="32"/>
-        </w:rPr>
-        <w:t>O nosso produto visa a prevenção de prejuízos financeiros com a perda da carne nos processos de produção e transporte, além de evitar a perda de um cliente para a concorrência causada pela insatisfação ao adquirir um produto fora das condições esperadas afetando a reputação da empresa, causando até mesmo prejuízo em indenizações com processos judiciais.</w:t>
-      </w:r>
-    </w:p>
-    <w:p>
-      <w:pPr>
-        <w:rPr>
-          <w:sz w:val="32"/>
-          <w:szCs w:val="32"/>
-        </w:rPr>
-      </w:pPr>
-    </w:p>
-    <w:p>
-      <w:pPr>
-        <w:rPr>
-          <w:sz w:val="32"/>
-          <w:szCs w:val="32"/>
-        </w:rPr>
-      </w:pPr>
-      <w:r>
-        <w:rPr>
-          <w:sz w:val="32"/>
-          <w:szCs w:val="32"/>
-        </w:rPr>
-        <w:t xml:space="preserve">A manutenção da qualidade do produto é o fator chave para aumento do faturamento </w:t>
-      </w:r>
-      <w:r>
-        <w:rPr>
-          <w:sz w:val="32"/>
-          <w:szCs w:val="32"/>
-        </w:rPr>
-        <w:t>d</w:t>
-      </w:r>
-      <w:r>
-        <w:rPr>
-          <w:sz w:val="32"/>
-          <w:szCs w:val="32"/>
-        </w:rPr>
-        <w:t>a empresa.</w:t>
-      </w:r>
-    </w:p>
-    <w:p>
-      <w:pPr>
-        <w:rPr>
-          <w:sz w:val="32"/>
-          <w:szCs w:val="32"/>
-        </w:rPr>
-      </w:pPr>
-    </w:p>
-    <w:p>
-      <w:pPr>
-        <w:pStyle w:val="Ttulo1"/>
-        <w:rPr>
-          <w:sz w:val="36"/>
-          <w:szCs w:val="36"/>
-        </w:rPr>
-      </w:pPr>
-      <w:bookmarkStart w:id="6" w:name="_Toc112100075"/>
-      <w:r>
-        <w:rPr>
-          <w:sz w:val="36"/>
-          <w:szCs w:val="36"/>
-        </w:rPr>
-        <w:t>Premissas</w:t>
+        <w:rPr>
+          <w:sz w:val="36"/>
+          <w:szCs w:val="36"/>
+        </w:rPr>
+      </w:pPr>
+      <w:bookmarkStart w:id="6" w:name="_Toc112100076"/>
+      <w:r>
+        <w:rPr>
+          <w:sz w:val="36"/>
+          <w:szCs w:val="36"/>
+        </w:rPr>
+        <w:t>Equipe técnica para o projeto</w:t>
       </w:r>
       <w:bookmarkEnd w:id="6"/>
-    </w:p>
-    <w:p/>
-    <w:p>
-      <w:pPr>
-        <w:rPr>
-          <w:sz w:val="32"/>
-          <w:szCs w:val="32"/>
-        </w:rPr>
-      </w:pPr>
-      <w:r>
-        <w:rPr>
-          <w:sz w:val="32"/>
-          <w:szCs w:val="32"/>
-        </w:rPr>
-        <w:t>Partimos da premissa de que o cliente frigorífico deverá honrar com a mensalidade do serviço para ter acesso aos dados gerados pelos equipamentos.</w:t>
-      </w:r>
-    </w:p>
-    <w:p>
-      <w:pPr>
-        <w:rPr>
-          <w:sz w:val="32"/>
-          <w:szCs w:val="32"/>
-        </w:rPr>
-      </w:pPr>
-    </w:p>
-    <w:p>
-      <w:pPr>
-        <w:rPr>
-          <w:sz w:val="32"/>
-          <w:szCs w:val="32"/>
-        </w:rPr>
-      </w:pPr>
-      <w:r>
-        <w:rPr>
-          <w:sz w:val="32"/>
-          <w:szCs w:val="32"/>
-        </w:rPr>
-        <w:t xml:space="preserve">Cada produto terá a sua comercialização de forma unitária e </w:t>
-      </w:r>
-      <w:r>
-        <w:rPr>
-          <w:sz w:val="32"/>
-          <w:szCs w:val="32"/>
-        </w:rPr>
-        <w:t xml:space="preserve">haverá </w:t>
-      </w:r>
-      <w:r>
-        <w:rPr>
-          <w:sz w:val="32"/>
-          <w:szCs w:val="32"/>
-        </w:rPr>
-        <w:t xml:space="preserve">pagamento único da mensalidade para a utilização do sistema de gerenciamento de estatísticas </w:t>
-      </w:r>
-      <w:r>
-        <w:rPr>
-          <w:sz w:val="32"/>
-          <w:szCs w:val="32"/>
-        </w:rPr>
-        <w:t xml:space="preserve">para </w:t>
-      </w:r>
-      <w:r>
-        <w:rPr>
-          <w:sz w:val="32"/>
-          <w:szCs w:val="32"/>
-        </w:rPr>
-        <w:t xml:space="preserve">um número ilimitado de </w:t>
-      </w:r>
-      <w:proofErr w:type="spellStart"/>
-      <w:r>
-        <w:rPr>
-          <w:sz w:val="32"/>
-          <w:szCs w:val="32"/>
-        </w:rPr>
-        <w:t>Meath</w:t>
-      </w:r>
-      <w:proofErr w:type="spellEnd"/>
-      <w:r>
-        <w:rPr>
-          <w:sz w:val="32"/>
-          <w:szCs w:val="32"/>
-        </w:rPr>
-        <w:t xml:space="preserve"> </w:t>
-      </w:r>
-      <w:proofErr w:type="spellStart"/>
-      <w:r>
-        <w:rPr>
-          <w:sz w:val="32"/>
-          <w:szCs w:val="32"/>
-        </w:rPr>
-        <w:t>Healths</w:t>
-      </w:r>
-      <w:proofErr w:type="spellEnd"/>
-      <w:r>
-        <w:rPr>
-          <w:sz w:val="32"/>
-          <w:szCs w:val="32"/>
-        </w:rPr>
-        <w:t>.</w:t>
-      </w:r>
-    </w:p>
-    <w:p>
-      <w:pPr>
-        <w:rPr>
-          <w:sz w:val="32"/>
-          <w:szCs w:val="32"/>
-        </w:rPr>
-      </w:pPr>
-    </w:p>
-    <w:p>
-      <w:pPr>
-        <w:rPr>
-          <w:sz w:val="32"/>
-          <w:szCs w:val="32"/>
-        </w:rPr>
-      </w:pPr>
-      <w:r>
-        <w:rPr>
-          <w:sz w:val="32"/>
-          <w:szCs w:val="32"/>
-        </w:rPr>
-        <w:t xml:space="preserve">A empresa detentora do produto </w:t>
-      </w:r>
-      <w:proofErr w:type="spellStart"/>
-      <w:r>
-        <w:rPr>
-          <w:sz w:val="32"/>
-          <w:szCs w:val="32"/>
-        </w:rPr>
-        <w:t>Meath</w:t>
-      </w:r>
-      <w:proofErr w:type="spellEnd"/>
-      <w:r>
-        <w:rPr>
-          <w:sz w:val="32"/>
-          <w:szCs w:val="32"/>
-        </w:rPr>
-        <w:t xml:space="preserve"> Health se compromete a dar o treinamento necessário para utilização do sistema além de fornecer suporte sempre que necessário aos clientes frigoríficos.</w:t>
-      </w:r>
-      <w:r>
-        <w:rPr>
-          <w:sz w:val="32"/>
-          <w:szCs w:val="32"/>
-        </w:rPr>
-        <w:br/>
-      </w:r>
-    </w:p>
-    <w:p>
-      <w:pPr>
-        <w:pStyle w:val="Ttulo1"/>
-        <w:rPr>
-          <w:sz w:val="36"/>
-          <w:szCs w:val="36"/>
-        </w:rPr>
-      </w:pPr>
-      <w:bookmarkStart w:id="7" w:name="_Toc112100076"/>
-      <w:r>
-        <w:rPr>
-          <w:sz w:val="36"/>
-          <w:szCs w:val="36"/>
-        </w:rPr>
-        <w:t>Equipe técnica para o projeto</w:t>
-      </w:r>
-      <w:bookmarkEnd w:id="7"/>
     </w:p>
     <w:p/>
     <w:p>
@@ -2186,23 +2277,7 @@
           <w:sz w:val="32"/>
           <w:szCs w:val="32"/>
         </w:rPr>
-        <w:t xml:space="preserve">Desenvolvedor Web </w:t>
-      </w:r>
-      <w:proofErr w:type="spellStart"/>
-      <w:r>
-        <w:rPr>
-          <w:sz w:val="32"/>
-          <w:szCs w:val="32"/>
-        </w:rPr>
-        <w:t>back-end</w:t>
-      </w:r>
-      <w:proofErr w:type="spellEnd"/>
-      <w:r>
-        <w:rPr>
-          <w:sz w:val="32"/>
-          <w:szCs w:val="32"/>
-        </w:rPr>
-        <w:t>;</w:t>
+        <w:t>Desenvolvedor do produto final para a linha de produção;</w:t>
       </w:r>
     </w:p>
     <w:p>
@@ -2222,6 +2297,43 @@
           <w:sz w:val="32"/>
           <w:szCs w:val="32"/>
         </w:rPr>
+        <w:lastRenderedPageBreak/>
+        <w:t xml:space="preserve">Desenvolvedor Web </w:t>
+      </w:r>
+      <w:proofErr w:type="spellStart"/>
+      <w:r>
+        <w:rPr>
+          <w:sz w:val="32"/>
+          <w:szCs w:val="32"/>
+        </w:rPr>
+        <w:t>back-end</w:t>
+      </w:r>
+      <w:proofErr w:type="spellEnd"/>
+      <w:r>
+        <w:rPr>
+          <w:sz w:val="32"/>
+          <w:szCs w:val="32"/>
+        </w:rPr>
+        <w:t>;</w:t>
+      </w:r>
+    </w:p>
+    <w:p>
+      <w:pPr>
+        <w:pStyle w:val="PargrafodaLista"/>
+        <w:numPr>
+          <w:ilvl w:val="0"/>
+          <w:numId w:val="13"/>
+        </w:numPr>
+        <w:rPr>
+          <w:sz w:val="32"/>
+          <w:szCs w:val="32"/>
+        </w:rPr>
+      </w:pPr>
+      <w:r>
+        <w:rPr>
+          <w:sz w:val="32"/>
+          <w:szCs w:val="32"/>
+        </w:rPr>
         <w:t>Desenvolvedor Web front-end.</w:t>
       </w:r>
     </w:p>
@@ -2237,7 +2349,6 @@
           <w:sz w:val="32"/>
           <w:szCs w:val="32"/>
         </w:rPr>
-        <w:lastRenderedPageBreak/>
         <w:br/>
       </w:r>
     </w:p>
@@ -2249,7 +2360,7 @@
           <w:szCs w:val="36"/>
         </w:rPr>
       </w:pPr>
-      <w:bookmarkStart w:id="8" w:name="_Toc112100077"/>
+      <w:bookmarkStart w:id="7" w:name="_Toc112100077"/>
       <w:r>
         <w:rPr>
           <w:sz w:val="36"/>
@@ -2257,7 +2368,7 @@
         </w:rPr>
         <w:t>Backlog</w:t>
       </w:r>
-      <w:bookmarkEnd w:id="8"/>
+      <w:bookmarkEnd w:id="7"/>
     </w:p>
     <w:p/>
     <w:tbl>
@@ -2640,6 +2751,8 @@
             </w:r>
           </w:p>
         </w:tc>
+        <w:bookmarkStart w:id="8" w:name="_GoBack"/>
+        <w:bookmarkEnd w:id="8"/>
       </w:tr>
       <w:tr>
         <w:tc>
@@ -2803,6 +2916,113 @@
             <w:pPr>
               <w:jc w:val="center"/>
               <w:rPr>
+                <w:sz w:val="28"/>
+                <w:szCs w:val="28"/>
+              </w:rPr>
+            </w:pPr>
+            <w:r>
+              <w:rPr>
+                <w:rFonts w:ascii="Calibri" w:hAnsi="Calibri"/>
+                <w:color w:val="9C0006"/>
+                <w:sz w:val="28"/>
+                <w:szCs w:val="28"/>
+              </w:rPr>
+              <w:t>Essencial</w:t>
+            </w:r>
+          </w:p>
+        </w:tc>
+      </w:tr>
+      <w:tr>
+        <w:tc>
+          <w:tcPr>
+            <w:tcW w:w="2263" w:type="dxa"/>
+            <w:shd w:val="clear" w:color="auto" w:fill="D9E2F3" w:themeFill="accent1" w:themeFillTint="33"/>
+            <w:vAlign w:val="center"/>
+          </w:tcPr>
+          <w:p>
+            <w:pPr>
+              <w:jc w:val="center"/>
+              <w:rPr>
+                <w:rFonts w:ascii="Calibri" w:hAnsi="Calibri"/>
+                <w:b/>
+                <w:bCs/>
+                <w:color w:val="000000"/>
+                <w:sz w:val="28"/>
+                <w:szCs w:val="28"/>
+              </w:rPr>
+            </w:pPr>
+            <w:r>
+              <w:rPr>
+                <w:rFonts w:ascii="Calibri" w:hAnsi="Calibri"/>
+                <w:b/>
+                <w:bCs/>
+                <w:color w:val="000000"/>
+                <w:sz w:val="28"/>
+                <w:szCs w:val="28"/>
+              </w:rPr>
+              <w:t>Montagem pro</w:t>
+            </w:r>
+            <w:r>
+              <w:rPr>
+                <w:rFonts w:ascii="Calibri" w:hAnsi="Calibri"/>
+                <w:b/>
+                <w:bCs/>
+                <w:color w:val="000000"/>
+                <w:sz w:val="28"/>
+                <w:szCs w:val="28"/>
+              </w:rPr>
+              <w:t>duto final</w:t>
+            </w:r>
+          </w:p>
+        </w:tc>
+        <w:tc>
+          <w:tcPr>
+            <w:tcW w:w="5954" w:type="dxa"/>
+            <w:shd w:val="clear" w:color="auto" w:fill="D9E2F3" w:themeFill="accent1" w:themeFillTint="33"/>
+            <w:vAlign w:val="center"/>
+          </w:tcPr>
+          <w:p>
+            <w:pPr>
+              <w:jc w:val="center"/>
+              <w:rPr>
+                <w:rFonts w:ascii="Calibri" w:hAnsi="Calibri"/>
+                <w:color w:val="000000"/>
+                <w:sz w:val="28"/>
+                <w:szCs w:val="28"/>
+              </w:rPr>
+            </w:pPr>
+            <w:r>
+              <w:rPr>
+                <w:rFonts w:ascii="Calibri" w:hAnsi="Calibri"/>
+                <w:color w:val="000000"/>
+                <w:sz w:val="28"/>
+                <w:szCs w:val="28"/>
+              </w:rPr>
+              <w:t xml:space="preserve">Elaboração do produto </w:t>
+            </w:r>
+            <w:r>
+              <w:rPr>
+                <w:rFonts w:ascii="Calibri" w:hAnsi="Calibri"/>
+                <w:color w:val="000000"/>
+                <w:sz w:val="28"/>
+                <w:szCs w:val="28"/>
+              </w:rPr>
+              <w:t>final que será encaminhado ao cliente</w:t>
+            </w:r>
+          </w:p>
+        </w:tc>
+        <w:tc>
+          <w:tcPr>
+            <w:tcW w:w="1751" w:type="dxa"/>
+            <w:shd w:val="clear" w:color="auto" w:fill="F4B083" w:themeFill="accent2" w:themeFillTint="99"/>
+            <w:vAlign w:val="center"/>
+          </w:tcPr>
+          <w:p>
+            <w:pPr>
+              <w:jc w:val="center"/>
+              <w:rPr>
+                <w:rFonts w:ascii="Calibri" w:hAnsi="Calibri"/>
+                <w:color w:val="9C0006"/>
                 <w:sz w:val="28"/>
                 <w:szCs w:val="28"/>
               </w:rPr>
@@ -5517,12 +5737,14 @@
 </file>
 
 <file path=customXml/item1.xml><?xml version="1.0" encoding="utf-8"?>
-<?mso-contentType ?>
-<FormTemplates xmlns="http://schemas.microsoft.com/sharepoint/v3/contenttype/forms">
-  <Display>DocumentLibraryForm</Display>
-  <Edit>DocumentLibraryForm</Edit>
-  <New>DocumentLibraryForm</New>
-</FormTemplates>
+<p:properties xmlns:p="http://schemas.microsoft.com/office/2006/metadata/properties" xmlns:xsi="http://www.w3.org/2001/XMLSchema-instance" xmlns:pc="http://schemas.microsoft.com/office/infopath/2007/PartnerControls">
+  <documentManagement>
+    <lcf76f155ced4ddcb4097134ff3c332f xmlns="0a53ad5e-08cc-4fba-9df9-747b79db3e02">
+      <Terms xmlns="http://schemas.microsoft.com/office/infopath/2007/PartnerControls"/>
+    </lcf76f155ced4ddcb4097134ff3c332f>
+    <TaxCatchAll xmlns="99f50afe-28e2-457c-9852-048361d66aad" xsi:nil="true"/>
+  </documentManagement>
+</p:properties>
 </file>
 
 <file path=customXml/item2.xml><?xml version="1.0" encoding="utf-8"?>
@@ -5715,14 +5937,12 @@
 </file>
 
 <file path=customXml/item3.xml><?xml version="1.0" encoding="utf-8"?>
-<p:properties xmlns:p="http://schemas.microsoft.com/office/2006/metadata/properties" xmlns:xsi="http://www.w3.org/2001/XMLSchema-instance" xmlns:pc="http://schemas.microsoft.com/office/infopath/2007/PartnerControls">
-  <documentManagement>
-    <lcf76f155ced4ddcb4097134ff3c332f xmlns="0a53ad5e-08cc-4fba-9df9-747b79db3e02">
-      <Terms xmlns="http://schemas.microsoft.com/office/infopath/2007/PartnerControls"/>
-    </lcf76f155ced4ddcb4097134ff3c332f>
-    <TaxCatchAll xmlns="99f50afe-28e2-457c-9852-048361d66aad" xsi:nil="true"/>
-  </documentManagement>
-</p:properties>
+<?mso-contentType ?>
+<FormTemplates xmlns="http://schemas.microsoft.com/sharepoint/v3/contenttype/forms">
+  <Display>DocumentLibraryForm</Display>
+  <Edit>DocumentLibraryForm</Edit>
+  <New>DocumentLibraryForm</New>
+</FormTemplates>
 </file>
 
 <file path=customXml/item4.xml><?xml version="1.0" encoding="utf-8"?>
@@ -5730,9 +5950,12 @@
 </file>
 
 <file path=customXml/itemProps1.xml><?xml version="1.0" encoding="utf-8"?>
-<ds:datastoreItem xmlns:ds="http://schemas.openxmlformats.org/officeDocument/2006/customXml" ds:itemID="{B52C9AD5-4F18-4494-A12B-C11EA8399E21}">
+<ds:datastoreItem xmlns:ds="http://schemas.openxmlformats.org/officeDocument/2006/customXml" ds:itemID="{79054B02-B215-46AC-9176-544339E93661}">
   <ds:schemaRefs>
-    <ds:schemaRef ds:uri="http://schemas.microsoft.com/sharepoint/v3/contenttype/forms"/>
+    <ds:schemaRef ds:uri="http://schemas.microsoft.com/office/2006/metadata/properties"/>
+    <ds:schemaRef ds:uri="http://schemas.microsoft.com/office/infopath/2007/PartnerControls"/>
+    <ds:schemaRef ds:uri="0a53ad5e-08cc-4fba-9df9-747b79db3e02"/>
+    <ds:schemaRef ds:uri="99f50afe-28e2-457c-9852-048361d66aad"/>
   </ds:schemaRefs>
 </ds:datastoreItem>
 </file>
@@ -5757,18 +5980,15 @@
 </file>
 
 <file path=customXml/itemProps3.xml><?xml version="1.0" encoding="utf-8"?>
-<ds:datastoreItem xmlns:ds="http://schemas.openxmlformats.org/officeDocument/2006/customXml" ds:itemID="{79054B02-B215-46AC-9176-544339E93661}">
+<ds:datastoreItem xmlns:ds="http://schemas.openxmlformats.org/officeDocument/2006/customXml" ds:itemID="{B52C9AD5-4F18-4494-A12B-C11EA8399E21}">
   <ds:schemaRefs>
-    <ds:schemaRef ds:uri="http://schemas.microsoft.com/office/2006/metadata/properties"/>
-    <ds:schemaRef ds:uri="http://schemas.microsoft.com/office/infopath/2007/PartnerControls"/>
-    <ds:schemaRef ds:uri="0a53ad5e-08cc-4fba-9df9-747b79db3e02"/>
-    <ds:schemaRef ds:uri="99f50afe-28e2-457c-9852-048361d66aad"/>
+    <ds:schemaRef ds:uri="http://schemas.microsoft.com/sharepoint/v3/contenttype/forms"/>
   </ds:schemaRefs>
 </ds:datastoreItem>
 </file>
 
 <file path=customXml/itemProps4.xml><?xml version="1.0" encoding="utf-8"?>
-<ds:datastoreItem xmlns:ds="http://schemas.openxmlformats.org/officeDocument/2006/customXml" ds:itemID="{5FFB7B7D-A3ED-4547-BBD4-6007D24691BB}">
+<ds:datastoreItem xmlns:ds="http://schemas.openxmlformats.org/officeDocument/2006/customXml" ds:itemID="{9301CF98-11D5-400B-A430-518B1AB5A7AD}">
   <ds:schemaRefs>
     <ds:schemaRef ds:uri="http://schemas.openxmlformats.org/officeDocument/2006/bibliography"/>
   </ds:schemaRefs>

</xml_diff>

<commit_message>
Slides finalizados e atualização da documentação
</commit_message>
<xml_diff>
--- a/Meat Health - Auditoria frigorífica computadorizada.docx
+++ b/Meat Health - Auditoria frigorífica computadorizada.docx
@@ -1535,6 +1535,15 @@
         </w:rPr>
         <w:t xml:space="preserve">a </w:t>
       </w:r>
+      <w:r>
+        <w:rPr>
+          <w:sz w:val="32"/>
+          <w:szCs w:val="32"/>
+        </w:rPr>
+        <w:t xml:space="preserve">empresa </w:t>
+      </w:r>
+      <w:bookmarkStart w:id="4" w:name="_GoBack"/>
+      <w:bookmarkEnd w:id="4"/>
       <w:proofErr w:type="spellStart"/>
       <w:r>
         <w:rPr>
@@ -1711,7 +1720,7 @@
           <w:sz w:val="32"/>
           <w:szCs w:val="32"/>
         </w:rPr>
-        <w:t xml:space="preserve"> M</w:t>
+        <w:t xml:space="preserve"> </w:t>
       </w:r>
       <w:proofErr w:type="spellStart"/>
       <w:r>
@@ -1719,7 +1728,7 @@
           <w:sz w:val="32"/>
           <w:szCs w:val="32"/>
         </w:rPr>
-        <w:t>eat</w:t>
+        <w:t>Meat</w:t>
       </w:r>
       <w:proofErr w:type="spellEnd"/>
       <w:r>
@@ -1919,7 +1928,7 @@
       <w:pPr>
         <w:pStyle w:val="Ttulo1"/>
       </w:pPr>
-      <w:bookmarkStart w:id="4" w:name="_Toc112100074"/>
+      <w:bookmarkStart w:id="5" w:name="_Toc112100074"/>
       <w:r>
         <w:rPr>
           <w:sz w:val="36"/>
@@ -1927,7 +1936,7 @@
         </w:rPr>
         <w:t>Justificativa</w:t>
       </w:r>
-      <w:bookmarkEnd w:id="4"/>
+      <w:bookmarkEnd w:id="5"/>
     </w:p>
     <w:p>
       <w:pPr>
@@ -2005,7 +2014,7 @@
           <w:szCs w:val="36"/>
         </w:rPr>
       </w:pPr>
-      <w:bookmarkStart w:id="5" w:name="_Toc112100075"/>
+      <w:bookmarkStart w:id="6" w:name="_Toc112100075"/>
       <w:r>
         <w:rPr>
           <w:sz w:val="36"/>
@@ -2013,7 +2022,7 @@
         </w:rPr>
         <w:t>Premissas</w:t>
       </w:r>
-      <w:bookmarkEnd w:id="5"/>
+      <w:bookmarkEnd w:id="6"/>
     </w:p>
     <w:p/>
     <w:p>
@@ -2157,7 +2166,7 @@
           <w:szCs w:val="36"/>
         </w:rPr>
       </w:pPr>
-      <w:bookmarkStart w:id="6" w:name="_Toc112100076"/>
+      <w:bookmarkStart w:id="7" w:name="_Toc112100076"/>
       <w:r>
         <w:rPr>
           <w:sz w:val="36"/>
@@ -2165,7 +2174,7 @@
         </w:rPr>
         <w:t>Equipe técnica para o projeto</w:t>
       </w:r>
-      <w:bookmarkEnd w:id="6"/>
+      <w:bookmarkEnd w:id="7"/>
     </w:p>
     <w:p/>
     <w:p>
@@ -2360,7 +2369,7 @@
           <w:szCs w:val="36"/>
         </w:rPr>
       </w:pPr>
-      <w:bookmarkStart w:id="7" w:name="_Toc112100077"/>
+      <w:bookmarkStart w:id="8" w:name="_Toc112100077"/>
       <w:r>
         <w:rPr>
           <w:sz w:val="36"/>
@@ -2368,7 +2377,7 @@
         </w:rPr>
         <w:t>Backlog</w:t>
       </w:r>
-      <w:bookmarkEnd w:id="7"/>
+      <w:bookmarkEnd w:id="8"/>
     </w:p>
     <w:p/>
     <w:tbl>
@@ -2751,8 +2760,6 @@
             </w:r>
           </w:p>
         </w:tc>
-        <w:bookmarkStart w:id="8" w:name="_GoBack"/>
-        <w:bookmarkEnd w:id="8"/>
       </w:tr>
       <w:tr>
         <w:tc>
@@ -2960,18 +2967,7 @@
                 <w:sz w:val="28"/>
                 <w:szCs w:val="28"/>
               </w:rPr>
-              <w:t>Montagem pro</w:t>
-            </w:r>
-            <w:r>
-              <w:rPr>
-                <w:rFonts w:ascii="Calibri" w:hAnsi="Calibri"/>
-                <w:b/>
-                <w:bCs/>
-                <w:color w:val="000000"/>
-                <w:sz w:val="28"/>
-                <w:szCs w:val="28"/>
-              </w:rPr>
-              <w:t>duto final</w:t>
+              <w:t>Montagem produto final</w:t>
             </w:r>
           </w:p>
         </w:tc>
@@ -2998,16 +2994,7 @@
                 <w:sz w:val="28"/>
                 <w:szCs w:val="28"/>
               </w:rPr>
-              <w:t xml:space="preserve">Elaboração do produto </w:t>
-            </w:r>
-            <w:r>
-              <w:rPr>
-                <w:rFonts w:ascii="Calibri" w:hAnsi="Calibri"/>
-                <w:color w:val="000000"/>
-                <w:sz w:val="28"/>
-                <w:szCs w:val="28"/>
-              </w:rPr>
-              <w:t>final que será encaminhado ao cliente</w:t>
+              <w:t>Elaboração do produto final que será encaminhado ao cliente</w:t>
             </w:r>
           </w:p>
         </w:tc>
@@ -5737,14 +5724,12 @@
 </file>
 
 <file path=customXml/item1.xml><?xml version="1.0" encoding="utf-8"?>
-<p:properties xmlns:p="http://schemas.microsoft.com/office/2006/metadata/properties" xmlns:xsi="http://www.w3.org/2001/XMLSchema-instance" xmlns:pc="http://schemas.microsoft.com/office/infopath/2007/PartnerControls">
-  <documentManagement>
-    <lcf76f155ced4ddcb4097134ff3c332f xmlns="0a53ad5e-08cc-4fba-9df9-747b79db3e02">
-      <Terms xmlns="http://schemas.microsoft.com/office/infopath/2007/PartnerControls"/>
-    </lcf76f155ced4ddcb4097134ff3c332f>
-    <TaxCatchAll xmlns="99f50afe-28e2-457c-9852-048361d66aad" xsi:nil="true"/>
-  </documentManagement>
-</p:properties>
+<?mso-contentType ?>
+<FormTemplates xmlns="http://schemas.microsoft.com/sharepoint/v3/contenttype/forms">
+  <Display>DocumentLibraryForm</Display>
+  <Edit>DocumentLibraryForm</Edit>
+  <New>DocumentLibraryForm</New>
+</FormTemplates>
 </file>
 
 <file path=customXml/item2.xml><?xml version="1.0" encoding="utf-8"?>
@@ -5937,12 +5922,14 @@
 </file>
 
 <file path=customXml/item3.xml><?xml version="1.0" encoding="utf-8"?>
-<?mso-contentType ?>
-<FormTemplates xmlns="http://schemas.microsoft.com/sharepoint/v3/contenttype/forms">
-  <Display>DocumentLibraryForm</Display>
-  <Edit>DocumentLibraryForm</Edit>
-  <New>DocumentLibraryForm</New>
-</FormTemplates>
+<p:properties xmlns:p="http://schemas.microsoft.com/office/2006/metadata/properties" xmlns:xsi="http://www.w3.org/2001/XMLSchema-instance" xmlns:pc="http://schemas.microsoft.com/office/infopath/2007/PartnerControls">
+  <documentManagement>
+    <lcf76f155ced4ddcb4097134ff3c332f xmlns="0a53ad5e-08cc-4fba-9df9-747b79db3e02">
+      <Terms xmlns="http://schemas.microsoft.com/office/infopath/2007/PartnerControls"/>
+    </lcf76f155ced4ddcb4097134ff3c332f>
+    <TaxCatchAll xmlns="99f50afe-28e2-457c-9852-048361d66aad" xsi:nil="true"/>
+  </documentManagement>
+</p:properties>
 </file>
 
 <file path=customXml/item4.xml><?xml version="1.0" encoding="utf-8"?>
@@ -5950,12 +5937,9 @@
 </file>
 
 <file path=customXml/itemProps1.xml><?xml version="1.0" encoding="utf-8"?>
-<ds:datastoreItem xmlns:ds="http://schemas.openxmlformats.org/officeDocument/2006/customXml" ds:itemID="{79054B02-B215-46AC-9176-544339E93661}">
+<ds:datastoreItem xmlns:ds="http://schemas.openxmlformats.org/officeDocument/2006/customXml" ds:itemID="{B52C9AD5-4F18-4494-A12B-C11EA8399E21}">
   <ds:schemaRefs>
-    <ds:schemaRef ds:uri="http://schemas.microsoft.com/office/2006/metadata/properties"/>
-    <ds:schemaRef ds:uri="http://schemas.microsoft.com/office/infopath/2007/PartnerControls"/>
-    <ds:schemaRef ds:uri="0a53ad5e-08cc-4fba-9df9-747b79db3e02"/>
-    <ds:schemaRef ds:uri="99f50afe-28e2-457c-9852-048361d66aad"/>
+    <ds:schemaRef ds:uri="http://schemas.microsoft.com/sharepoint/v3/contenttype/forms"/>
   </ds:schemaRefs>
 </ds:datastoreItem>
 </file>
@@ -5980,15 +5964,18 @@
 </file>
 
 <file path=customXml/itemProps3.xml><?xml version="1.0" encoding="utf-8"?>
-<ds:datastoreItem xmlns:ds="http://schemas.openxmlformats.org/officeDocument/2006/customXml" ds:itemID="{B52C9AD5-4F18-4494-A12B-C11EA8399E21}">
+<ds:datastoreItem xmlns:ds="http://schemas.openxmlformats.org/officeDocument/2006/customXml" ds:itemID="{79054B02-B215-46AC-9176-544339E93661}">
   <ds:schemaRefs>
-    <ds:schemaRef ds:uri="http://schemas.microsoft.com/sharepoint/v3/contenttype/forms"/>
+    <ds:schemaRef ds:uri="http://schemas.microsoft.com/office/2006/metadata/properties"/>
+    <ds:schemaRef ds:uri="http://schemas.microsoft.com/office/infopath/2007/PartnerControls"/>
+    <ds:schemaRef ds:uri="0a53ad5e-08cc-4fba-9df9-747b79db3e02"/>
+    <ds:schemaRef ds:uri="99f50afe-28e2-457c-9852-048361d66aad"/>
   </ds:schemaRefs>
 </ds:datastoreItem>
 </file>
 
 <file path=customXml/itemProps4.xml><?xml version="1.0" encoding="utf-8"?>
-<ds:datastoreItem xmlns:ds="http://schemas.openxmlformats.org/officeDocument/2006/customXml" ds:itemID="{9301CF98-11D5-400B-A430-518B1AB5A7AD}">
+<ds:datastoreItem xmlns:ds="http://schemas.openxmlformats.org/officeDocument/2006/customXml" ds:itemID="{5B9129CB-FF18-4626-AA20-E9D2BA41BBDD}">
   <ds:schemaRefs>
     <ds:schemaRef ds:uri="http://schemas.openxmlformats.org/officeDocument/2006/bibliography"/>
   </ds:schemaRefs>

</xml_diff>